<commit_message>
ate o 5 feito
</commit_message>
<xml_diff>
--- a/documentacao/TCC-LUTHI.docx
+++ b/documentacao/TCC-LUTHI.docx
@@ -566,45 +566,43 @@
           <w:rFonts w:cs="Arial"/>
           <w:szCs w:val="24"/>
         </w:rPr>
-        <w:t xml:space="preserve">RODRIGUES, Bruno Pinheiro; NAMAIZAWA, </w:t>
-      </w:r>
-      <w:proofErr w:type="spellStart"/>
+        <w:t xml:space="preserve">RODRIGUES, Bruno Pinheiro; </w:t>
+      </w:r>
       <w:r>
         <w:rPr>
           <w:rFonts w:cs="Arial"/>
           <w:szCs w:val="24"/>
         </w:rPr>
-        <w:t>Yudi</w:t>
-      </w:r>
-      <w:proofErr w:type="spellEnd"/>
+        <w:t>SOUZA LEÃO</w:t>
+      </w:r>
       <w:r>
         <w:rPr>
           <w:rFonts w:cs="Arial"/>
           <w:szCs w:val="24"/>
         </w:rPr>
-        <w:t xml:space="preserve">; </w:t>
-      </w:r>
+        <w:t xml:space="preserve">, Victor; GASPARETTO, </w:t>
+      </w:r>
+      <w:proofErr w:type="spellStart"/>
       <w:r>
         <w:rPr>
           <w:rFonts w:cs="Arial"/>
           <w:szCs w:val="24"/>
         </w:rPr>
-        <w:t>SOUZA LEÃO</w:t>
+        <w:t>Lu</w:t>
       </w:r>
       <w:r>
         <w:rPr>
           <w:rFonts w:cs="Arial"/>
           <w:szCs w:val="24"/>
         </w:rPr>
-        <w:t xml:space="preserve">, Victor; GASPARETTO, </w:t>
-      </w:r>
-      <w:proofErr w:type="spellStart"/>
+        <w:t>i</w:t>
+      </w:r>
       <w:r>
         <w:rPr>
           <w:rFonts w:cs="Arial"/>
           <w:szCs w:val="24"/>
         </w:rPr>
-        <w:t>Luis</w:t>
+        <w:t>s</w:t>
       </w:r>
       <w:proofErr w:type="spellEnd"/>
       <w:r>
@@ -650,47 +648,63 @@
           <w:rFonts w:cs="Arial"/>
           <w:szCs w:val="24"/>
         </w:rPr>
-        <w:t xml:space="preserve">O presente trabalho consiste no desenvolvimento de um site intermediador de serviços, utilizando as linguagens de programação HTML, CSS e </w:t>
-      </w:r>
-      <w:proofErr w:type="spellStart"/>
+        <w:t xml:space="preserve">O presente trabalho consiste no desenvolvimento de um site intermediador de serviços, utilizando as linguagens de programação </w:t>
+      </w:r>
       <w:r>
         <w:rPr>
           <w:rFonts w:cs="Arial"/>
           <w:szCs w:val="24"/>
-        </w:rPr>
-        <w:t>JavaScript</w:t>
-      </w:r>
-      <w:proofErr w:type="spellEnd"/>
+          <w:highlight w:val="yellow"/>
+        </w:rPr>
+        <w:t xml:space="preserve">HTML, CSS e </w:t>
+      </w:r>
+      <w:proofErr w:type="spellStart"/>
       <w:r>
         <w:rPr>
           <w:rFonts w:cs="Arial"/>
           <w:szCs w:val="24"/>
-        </w:rPr>
-        <w:t>. O objetivo do projeto é facilitar a conexão entre prestadores de serviço e clientes, proporcionando uma plataforma online onde clientes possam encontrar profissionais qualificados e prestadores de serviço possam expandir sua base de clientes. O site permite que os usuários criem perfis, onde podem divulgar informações sobre os serviços oferecidos ou sobre as necessidades que possuem. Além disso, os clientes podem pesquisar e filtrar prestadores de serviço com base em critérios como localização, categoria de serviço e avaliações. A plataforma também permite que os clientes entrem em contato com os prestadores de serviço através</w:t>
-      </w:r>
+          <w:highlight w:val="yellow"/>
+        </w:rPr>
+        <w:t>JavaScript</w:t>
+      </w:r>
+      <w:proofErr w:type="spellEnd"/>
       <w:r>
         <w:rPr>
           <w:rFonts w:cs="Arial"/>
           <w:szCs w:val="24"/>
-        </w:rPr>
-        <w:t xml:space="preserve"> de um link para o WhatsApp</w:t>
+          <w:highlight w:val="yellow"/>
+        </w:rPr>
+        <w:t xml:space="preserve"> sendo posteriormente passado para REACT</w:t>
       </w:r>
       <w:r>
         <w:rPr>
           <w:rFonts w:cs="Arial"/>
           <w:szCs w:val="24"/>
         </w:rPr>
-        <w:t xml:space="preserve">. Com o uso do HTML, CSS e </w:t>
-      </w:r>
-      <w:proofErr w:type="spellStart"/>
+        <w:t>. O objetivo do projeto é facilitar a conexão entre prestadores de serviço e clientes, proporcionando uma plataforma online onde clientes possam encontrar profissionais qualificados e prestadores de serviço possam expandir sua base de clientes. O site permite que os usuários criem perfis, onde podem divulgar informações sobre os serviços oferecidos ou sobre as necessidades que possuem. Além disso, os clientes podem pesquisar e filtrar prestadores de serviço com base em critérios como localização, categoria de serviço e avaliações. A plataforma também permite que os clientes entrem em contato com os prestadores de serviço através</w:t>
+      </w:r>
       <w:r>
         <w:rPr>
           <w:rFonts w:cs="Arial"/>
           <w:szCs w:val="24"/>
         </w:rPr>
-        <w:t>JavaScript</w:t>
-      </w:r>
-      <w:proofErr w:type="spellEnd"/>
+        <w:t xml:space="preserve"> de um link para o WhatsApp</w:t>
+      </w:r>
+      <w:r>
+        <w:rPr>
+          <w:rFonts w:cs="Arial"/>
+          <w:szCs w:val="24"/>
+        </w:rPr>
+        <w:t xml:space="preserve">. Com o uso do </w:t>
+      </w:r>
+      <w:r>
+        <w:rPr>
+          <w:rFonts w:cs="Arial"/>
+          <w:szCs w:val="24"/>
+          <w:highlight w:val="yellow"/>
+        </w:rPr>
+        <w:t>REACT</w:t>
+      </w:r>
       <w:r>
         <w:rPr>
           <w:rFonts w:cs="Arial"/>
@@ -2112,6 +2126,8 @@
         </w:rPr>
       </w:pPr>
       <w:bookmarkStart w:id="1" w:name="_Toc120264419"/>
+      <w:bookmarkStart w:id="2" w:name="_GoBack"/>
+      <w:bookmarkEnd w:id="2"/>
       <w:r>
         <w:rPr>
           <w:b/>
@@ -2126,116 +2142,201 @@
         <w:spacing w:after="160" w:line="256" w:lineRule="auto"/>
         <w:jc w:val="left"/>
       </w:pPr>
-    </w:p>
-    <w:p>
-      <w:pPr>
-        <w:pStyle w:val="PargrafodaLista"/>
-        <w:ind w:left="0" w:firstLine="0"/>
-      </w:pPr>
-      <w:r>
-        <w:t>(</w:t>
-      </w:r>
-      <w:r>
-        <w:t>Tipo de obra ou projeto, localização ou área de abrangência, equipe técnica e suas qualificações</w:t>
-      </w:r>
-      <w:r>
-        <w:t>)</w:t>
-      </w:r>
-    </w:p>
-    <w:p>
-      <w:pPr>
-        <w:pStyle w:val="PargrafodaLista"/>
-        <w:ind w:left="0" w:firstLine="0"/>
-      </w:pPr>
-    </w:p>
-    <w:p>
-      <w:pPr>
-        <w:rPr>
-          <w:b/>
-        </w:rPr>
-      </w:pPr>
-      <w:r>
-        <w:rPr>
-          <w:b/>
-        </w:rPr>
-        <w:t>Tipo de trabalho: Projeto Técnico</w:t>
-      </w:r>
-    </w:p>
-    <w:p>
-      <w:r>
-        <w:t>Trata-se de uma das formas de apresentação de um trabalho tendo em vista a conclusão de algo físico, material, sempre contextualizado em relação a problemas na área de atuação do profissional ou da equipe que o desenvolverá.</w:t>
-      </w:r>
-    </w:p>
-    <w:p>
-      <w:r>
-        <w:t>Esta forma de apresentação é composta por esquemas, gráficos e dados que subsidiam e sustentam o desenvolvimento do empirismo a ser relatado.</w:t>
-      </w:r>
-    </w:p>
-    <w:p>
-      <w:pPr>
-        <w:pStyle w:val="PargrafodaLista"/>
-        <w:ind w:left="0" w:firstLine="0"/>
-      </w:pPr>
-    </w:p>
-    <w:p>
-      <w:pPr>
-        <w:pStyle w:val="PargrafodaLista"/>
-        <w:ind w:left="0" w:firstLine="0"/>
-        <w:rPr>
-          <w:color w:val="FF0000"/>
-        </w:rPr>
-      </w:pPr>
-      <w:r>
-        <w:rPr>
-          <w:color w:val="FF0000"/>
-        </w:rPr>
-        <w:t>Especificar que o trabalho é um projeto técnico e que será desenvolvido um programa / site / aplicativo – de acordo com o que foi desenvolvido pelo grupo</w:t>
-      </w:r>
-    </w:p>
-    <w:p>
-      <w:pPr>
-        <w:pStyle w:val="PargrafodaLista"/>
-        <w:ind w:left="0" w:firstLine="0"/>
-        <w:rPr>
-          <w:color w:val="FF0000"/>
-        </w:rPr>
-      </w:pPr>
-    </w:p>
-    <w:p>
-      <w:pPr>
-        <w:pStyle w:val="PargrafodaLista"/>
-        <w:ind w:left="0" w:firstLine="0"/>
-        <w:rPr>
-          <w:color w:val="FF0000"/>
-        </w:rPr>
-      </w:pPr>
-      <w:r>
-        <w:rPr>
-          <w:color w:val="FF0000"/>
-        </w:rPr>
-        <w:t>Inserir aqui o texto da análise do sistema.</w:t>
-      </w:r>
-    </w:p>
-    <w:p>
-      <w:pPr>
-        <w:rPr>
-          <w:iCs/>
-        </w:rPr>
-      </w:pPr>
-    </w:p>
-    <w:p>
-      <w:pPr>
-        <w:rPr>
-          <w:iCs/>
-        </w:rPr>
-      </w:pPr>
-    </w:p>
-    <w:p>
-      <w:pPr>
-        <w:rPr>
-          <w:iCs/>
-        </w:rPr>
-      </w:pPr>
+      <w:r>
+        <w:t xml:space="preserve">O presente trabalho </w:t>
+      </w:r>
+      <w:r>
+        <w:t xml:space="preserve">trata-se de um projeto </w:t>
+      </w:r>
+      <w:r>
+        <w:t>técnico</w:t>
+      </w:r>
+      <w:r>
+        <w:t xml:space="preserve"> desenvolvido visando facilitar a vida das pessoas na hora de escolher um trabalhador autônomo para realização de serviços em domicilio, tendo isso como foco, desenvolvemos um sistema web utilizando HTML, CSS E REACT no Visual Studio </w:t>
+      </w:r>
+      <w:proofErr w:type="spellStart"/>
+      <w:r>
+        <w:t>Code</w:t>
+      </w:r>
+      <w:proofErr w:type="spellEnd"/>
+      <w:r>
+        <w:t>, onde elaboramos um site de prestação de serviços para atender de maneira fácil e pratica todos usuários da plataforma.</w:t>
+      </w:r>
+    </w:p>
+    <w:p>
+      <w:pPr>
+        <w:spacing w:after="160" w:line="256" w:lineRule="auto"/>
+        <w:jc w:val="left"/>
+      </w:pPr>
+      <w:r>
+        <w:t>Este projeto trata-se de um site que visa conectar pessoas com trabalhadores para realização de serviços em casa. E assim também apresentar uma maior variedade tanto de clientes quando de prestadores de serviços</w:t>
+      </w:r>
+      <w:r>
+        <w:t>.</w:t>
+      </w:r>
+    </w:p>
+    <w:p>
+      <w:pPr>
+        <w:spacing w:after="160" w:line="256" w:lineRule="auto"/>
+        <w:jc w:val="left"/>
+      </w:pPr>
+    </w:p>
+    <w:p>
+      <w:pPr>
+        <w:spacing w:after="160" w:line="256" w:lineRule="auto"/>
+        <w:jc w:val="left"/>
+        <w:rPr>
+          <w:b/>
+        </w:rPr>
+      </w:pPr>
+      <w:r>
+        <w:rPr>
+          <w:b/>
+        </w:rPr>
+        <w:t>Requisitos funcionais</w:t>
+      </w:r>
+    </w:p>
+    <w:p>
+      <w:pPr>
+        <w:spacing w:after="160" w:line="256" w:lineRule="auto"/>
+        <w:jc w:val="left"/>
+      </w:pPr>
+      <w:r>
+        <w:t xml:space="preserve">Ao acessar o site, o usuário entrará na página home, onde haverá um botão de login, um botão de cadastrar e botões para informações gerais. Após se cadastrar e efetuar login, o usuário entra na sua pagina principal onde se encontra sua foto, nome e botões de pesquisa, agenda, </w:t>
+      </w:r>
+      <w:r>
+        <w:t xml:space="preserve">conversa </w:t>
+      </w:r>
+      <w:r>
+        <w:t>e sair. No caso do colaborador, após o login ele entrara na mesma pagina contendo sua foto e nome e botões de serviços, agenda e conversas.</w:t>
+      </w:r>
+    </w:p>
+    <w:p>
+      <w:pPr>
+        <w:spacing w:after="160" w:line="256" w:lineRule="auto"/>
+        <w:jc w:val="left"/>
+      </w:pPr>
+      <w:r>
+        <w:t xml:space="preserve">O botão de pesquisa tem o objetivo de fornecer para o usuário </w:t>
+      </w:r>
+      <w:r>
+        <w:t>uma lista de colaboradores disponíveis para o tipo de serviço escolhido, preço e pontuação do mesmo, para que ajude no momento de escolha do profissional.</w:t>
+      </w:r>
+    </w:p>
+    <w:p>
+      <w:pPr>
+        <w:spacing w:after="160" w:line="256" w:lineRule="auto"/>
+        <w:jc w:val="left"/>
+      </w:pPr>
+      <w:r>
+        <w:t>O botão de agenda permite tanto o usuário quanto colaborador ver sua agenda de trabalhos feitos e a serem realizados.</w:t>
+      </w:r>
+    </w:p>
+    <w:p>
+      <w:pPr>
+        <w:spacing w:after="160" w:line="256" w:lineRule="auto"/>
+        <w:jc w:val="left"/>
+      </w:pPr>
+      <w:r>
+        <w:t xml:space="preserve">O botão de conversa permite um contato breve entre cliente e colaborador para q seja </w:t>
+      </w:r>
+      <w:proofErr w:type="gramStart"/>
+      <w:r>
+        <w:t>passado</w:t>
+      </w:r>
+      <w:proofErr w:type="gramEnd"/>
+      <w:r>
+        <w:t xml:space="preserve"> dados e especificações do serviço a ser realizado, e assim também para que possam decidir valores.</w:t>
+      </w:r>
+    </w:p>
+    <w:p>
+      <w:pPr>
+        <w:spacing w:after="160" w:line="256" w:lineRule="auto"/>
+        <w:jc w:val="left"/>
+      </w:pPr>
+      <w:r>
+        <w:t xml:space="preserve">O botão de sair faz com que o usuário sai da sua conta no </w:t>
+      </w:r>
+      <w:proofErr w:type="spellStart"/>
+      <w:r>
+        <w:t>Profinder</w:t>
+      </w:r>
+      <w:proofErr w:type="spellEnd"/>
+      <w:r>
+        <w:t>.</w:t>
+      </w:r>
+    </w:p>
+    <w:p>
+      <w:pPr>
+        <w:spacing w:after="160" w:line="256" w:lineRule="auto"/>
+        <w:jc w:val="left"/>
+      </w:pPr>
+    </w:p>
+    <w:p>
+      <w:pPr>
+        <w:spacing w:after="160" w:line="256" w:lineRule="auto"/>
+        <w:jc w:val="left"/>
+        <w:rPr>
+          <w:b/>
+        </w:rPr>
+      </w:pPr>
+      <w:r>
+        <w:rPr>
+          <w:b/>
+        </w:rPr>
+        <w:t xml:space="preserve">Requisitos não funcionais </w:t>
+      </w:r>
+    </w:p>
+    <w:p>
+      <w:pPr>
+        <w:spacing w:after="160" w:line="256" w:lineRule="auto"/>
+        <w:jc w:val="left"/>
+      </w:pPr>
+      <w:r>
+        <w:t xml:space="preserve">Banco de dados: feito no MySQL devido a facilidade do grupo com o software; </w:t>
+      </w:r>
+    </w:p>
+    <w:p>
+      <w:pPr>
+        <w:spacing w:after="160" w:line="256" w:lineRule="auto"/>
+        <w:jc w:val="left"/>
+      </w:pPr>
+      <w:r>
+        <w:t>Tipo de sistema operacional: usado para definir em que linguagem seria utilizado, sendo decidido usar REACT</w:t>
+      </w:r>
+    </w:p>
+    <w:p>
+      <w:pPr>
+        <w:spacing w:after="160" w:line="256" w:lineRule="auto"/>
+        <w:jc w:val="left"/>
+      </w:pPr>
+      <w:r>
+        <w:t xml:space="preserve">Tipo de dispositivo em que o software pode ser usado: todo dispositivo com acesso </w:t>
+      </w:r>
+      <w:r>
+        <w:t>à</w:t>
+      </w:r>
+      <w:r>
+        <w:t xml:space="preserve"> internet.</w:t>
+      </w:r>
+    </w:p>
+    <w:p>
+      <w:pPr>
+        <w:spacing w:after="160" w:line="256" w:lineRule="auto"/>
+        <w:jc w:val="left"/>
+      </w:pPr>
+      <w:r>
+        <w:t>Hardware a ser utilizado: Para se usar o site se é necessário ter um computador ou celular que funcione e pegue internet;</w:t>
+      </w:r>
+    </w:p>
+    <w:p>
+      <w:pPr>
+        <w:spacing w:after="160" w:line="256" w:lineRule="auto"/>
+        <w:jc w:val="left"/>
+      </w:pPr>
+      <w:r>
+        <w:t>Localização: o site fará a pesquisa de acordo com a cidade do usuário.</w:t>
+      </w:r>
     </w:p>
     <w:p>
       <w:pPr>
@@ -2259,7 +2360,7 @@
           <w:b/>
         </w:rPr>
       </w:pPr>
-      <w:bookmarkStart w:id="2" w:name="_Toc120264420"/>
+      <w:bookmarkStart w:id="3" w:name="_Toc120264420"/>
       <w:r>
         <w:rPr>
           <w:b/>
@@ -2267,91 +2368,16 @@
         <w:lastRenderedPageBreak/>
         <w:t>CRONOGRAMA DAS ATIVIDADES/METAS</w:t>
       </w:r>
-      <w:bookmarkEnd w:id="2"/>
+      <w:bookmarkEnd w:id="3"/>
     </w:p>
     <w:p/>
-    <w:p>
-      <w:r>
-        <w:t>Mensuração do tempo para desenvolvimento e conclusão do projeto</w:t>
-      </w:r>
-    </w:p>
-    <w:p/>
-    <w:p>
-      <w:r>
-        <w:t>Quanto ao cronograma, não esquecer: Este item deverá conter as etapas do projeto, dentro do período proposto:</w:t>
-      </w:r>
-    </w:p>
-    <w:p>
-      <w:pPr>
-        <w:ind w:left="708"/>
-      </w:pPr>
-      <w:r>
-        <w:rPr>
-          <w:rFonts w:ascii="Segoe UI Symbol" w:hAnsi="Segoe UI Symbol" w:cs="Segoe UI Symbol"/>
-        </w:rPr>
-        <w:t>✓</w:t>
-      </w:r>
-      <w:r>
-        <w:t xml:space="preserve"> Listar as atividades do projeto;</w:t>
-      </w:r>
-    </w:p>
-    <w:p>
-      <w:pPr>
-        <w:ind w:left="708"/>
-      </w:pPr>
-      <w:r>
-        <w:rPr>
-          <w:rFonts w:ascii="Segoe UI Symbol" w:hAnsi="Segoe UI Symbol" w:cs="Segoe UI Symbol"/>
-        </w:rPr>
-        <w:t>✓</w:t>
-      </w:r>
-      <w:r>
-        <w:t xml:space="preserve"> Considerar o tempo previsto para a realização, considerando planejamento e critérios de verificação das etapas;</w:t>
-      </w:r>
-    </w:p>
-    <w:p>
-      <w:pPr>
-        <w:ind w:left="708"/>
-      </w:pPr>
-      <w:r>
-        <w:rPr>
-          <w:rFonts w:ascii="Segoe UI Symbol" w:hAnsi="Segoe UI Symbol" w:cs="Segoe UI Symbol"/>
-        </w:rPr>
-        <w:t>✓</w:t>
-      </w:r>
-      <w:r>
-        <w:t xml:space="preserve"> Utilizar tabelas, </w:t>
-      </w:r>
-      <w:proofErr w:type="spellStart"/>
-      <w:r>
-        <w:t>templates</w:t>
-      </w:r>
-      <w:proofErr w:type="spellEnd"/>
-      <w:r>
-        <w:t xml:space="preserve"> e demais gêneros para avaliação e replanejamento das ações.</w:t>
-      </w:r>
-    </w:p>
-    <w:p/>
-    <w:p>
-      <w:pPr>
-        <w:rPr>
-          <w:color w:val="FF0000"/>
-        </w:rPr>
-      </w:pPr>
-      <w:r>
-        <w:rPr>
-          <w:color w:val="FF0000"/>
-        </w:rPr>
-        <w:t>Preencher com “x” de acordo com o período de desenvolvimento da atividade.</w:t>
-      </w:r>
-    </w:p>
     <w:p/>
     <w:p>
       <w:pPr>
         <w:pStyle w:val="Legenda"/>
         <w:keepNext/>
       </w:pPr>
-      <w:bookmarkStart w:id="3" w:name="_Toc120274695"/>
+      <w:bookmarkStart w:id="4" w:name="_Toc120274695"/>
       <w:r>
         <w:t xml:space="preserve">Quadro </w:t>
       </w:r>
@@ -2386,9 +2412,12 @@
         <w:fldChar w:fldCharType="end"/>
       </w:r>
       <w:r>
-        <w:t xml:space="preserve"> - Atividades do 1º semestre de 2022</w:t>
-      </w:r>
-      <w:bookmarkEnd w:id="3"/>
+        <w:t xml:space="preserve"> - Atividades do 1º semestre de 202</w:t>
+      </w:r>
+      <w:bookmarkEnd w:id="4"/>
+      <w:r>
+        <w:t>3</w:t>
+      </w:r>
     </w:p>
     <w:tbl>
       <w:tblPr>
@@ -2623,9 +2652,9 @@
             </w:pPr>
             <w:r>
               <w:rPr>
-                <w:sz w:val="22"/>
-              </w:rPr>
-              <w:t>x</w:t>
+                <w:rFonts w:ascii="Segoe UI Symbol" w:hAnsi="Segoe UI Symbol" w:cs="Segoe UI Symbol"/>
+              </w:rPr>
+              <w:t>✓</w:t>
             </w:r>
           </w:p>
         </w:tc>
@@ -2644,9 +2673,9 @@
             </w:pPr>
             <w:r>
               <w:rPr>
-                <w:sz w:val="22"/>
-              </w:rPr>
-              <w:t>x</w:t>
+                <w:rFonts w:ascii="Segoe UI Symbol" w:hAnsi="Segoe UI Symbol" w:cs="Segoe UI Symbol"/>
+              </w:rPr>
+              <w:t>✓</w:t>
             </w:r>
           </w:p>
         </w:tc>
@@ -2663,6 +2692,12 @@
                 <w:sz w:val="22"/>
               </w:rPr>
             </w:pPr>
+            <w:r>
+              <w:rPr>
+                <w:rFonts w:ascii="Segoe UI Symbol" w:hAnsi="Segoe UI Symbol" w:cs="Segoe UI Symbol"/>
+              </w:rPr>
+              <w:t>✓</w:t>
+            </w:r>
           </w:p>
         </w:tc>
         <w:tc>
@@ -2678,6 +2713,12 @@
                 <w:sz w:val="22"/>
               </w:rPr>
             </w:pPr>
+            <w:r>
+              <w:rPr>
+                <w:rFonts w:ascii="Segoe UI Symbol" w:hAnsi="Segoe UI Symbol" w:cs="Segoe UI Symbol"/>
+              </w:rPr>
+              <w:t>✓</w:t>
+            </w:r>
           </w:p>
         </w:tc>
         <w:tc>
@@ -2792,6 +2833,12 @@
                 <w:sz w:val="22"/>
               </w:rPr>
             </w:pPr>
+            <w:r>
+              <w:rPr>
+                <w:rFonts w:ascii="Segoe UI Symbol" w:hAnsi="Segoe UI Symbol" w:cs="Segoe UI Symbol"/>
+              </w:rPr>
+              <w:t>✓</w:t>
+            </w:r>
           </w:p>
         </w:tc>
         <w:tc>
@@ -2906,6 +2953,12 @@
                 <w:sz w:val="22"/>
               </w:rPr>
             </w:pPr>
+            <w:r>
+              <w:rPr>
+                <w:rFonts w:ascii="Segoe UI Symbol" w:hAnsi="Segoe UI Symbol" w:cs="Segoe UI Symbol"/>
+              </w:rPr>
+              <w:t>✓</w:t>
+            </w:r>
           </w:p>
         </w:tc>
         <w:tc>
@@ -3020,6 +3073,12 @@
                 <w:sz w:val="22"/>
               </w:rPr>
             </w:pPr>
+            <w:r>
+              <w:rPr>
+                <w:rFonts w:ascii="Segoe UI Symbol" w:hAnsi="Segoe UI Symbol" w:cs="Segoe UI Symbol"/>
+              </w:rPr>
+              <w:t>✓</w:t>
+            </w:r>
           </w:p>
         </w:tc>
         <w:tc>
@@ -3035,6 +3094,12 @@
                 <w:sz w:val="22"/>
               </w:rPr>
             </w:pPr>
+            <w:r>
+              <w:rPr>
+                <w:rFonts w:ascii="Segoe UI Symbol" w:hAnsi="Segoe UI Symbol" w:cs="Segoe UI Symbol"/>
+              </w:rPr>
+              <w:t>✓</w:t>
+            </w:r>
           </w:p>
         </w:tc>
         <w:tc>
@@ -3149,6 +3214,12 @@
                 <w:sz w:val="22"/>
               </w:rPr>
             </w:pPr>
+            <w:r>
+              <w:rPr>
+                <w:rFonts w:ascii="Segoe UI Symbol" w:hAnsi="Segoe UI Symbol" w:cs="Segoe UI Symbol"/>
+              </w:rPr>
+              <w:t>✓</w:t>
+            </w:r>
           </w:p>
         </w:tc>
         <w:tc>
@@ -3263,6 +3334,12 @@
                 <w:sz w:val="22"/>
               </w:rPr>
             </w:pPr>
+            <w:r>
+              <w:rPr>
+                <w:rFonts w:ascii="Segoe UI Symbol" w:hAnsi="Segoe UI Symbol" w:cs="Segoe UI Symbol"/>
+              </w:rPr>
+              <w:t>✓</w:t>
+            </w:r>
           </w:p>
         </w:tc>
         <w:tc>
@@ -3302,7 +3379,7 @@
         <w:pStyle w:val="Legenda"/>
         <w:keepNext/>
       </w:pPr>
-      <w:bookmarkStart w:id="4" w:name="_Toc120274696"/>
+      <w:bookmarkStart w:id="5" w:name="_Toc120274696"/>
       <w:r>
         <w:t xml:space="preserve">Quadro </w:t>
       </w:r>
@@ -3337,9 +3414,12 @@
         <w:fldChar w:fldCharType="end"/>
       </w:r>
       <w:r>
-        <w:t xml:space="preserve"> - Atividades 2º semestre 2022</w:t>
-      </w:r>
-      <w:bookmarkEnd w:id="4"/>
+        <w:t xml:space="preserve"> - Atividades 2º semestre 202</w:t>
+      </w:r>
+      <w:bookmarkEnd w:id="5"/>
+      <w:r>
+        <w:t>3</w:t>
+      </w:r>
     </w:p>
     <w:tbl>
       <w:tblPr>
@@ -3586,6 +3666,12 @@
                 <w:sz w:val="22"/>
               </w:rPr>
             </w:pPr>
+            <w:r>
+              <w:rPr>
+                <w:rFonts w:ascii="Segoe UI Symbol" w:hAnsi="Segoe UI Symbol" w:cs="Segoe UI Symbol"/>
+              </w:rPr>
+              <w:t>✓</w:t>
+            </w:r>
           </w:p>
         </w:tc>
         <w:tc>
@@ -3715,6 +3801,12 @@
                 <w:sz w:val="22"/>
               </w:rPr>
             </w:pPr>
+            <w:r>
+              <w:rPr>
+                <w:rFonts w:ascii="Segoe UI Symbol" w:hAnsi="Segoe UI Symbol" w:cs="Segoe UI Symbol"/>
+              </w:rPr>
+              <w:t>✓</w:t>
+            </w:r>
           </w:p>
         </w:tc>
         <w:tc>
@@ -3730,6 +3822,12 @@
                 <w:sz w:val="22"/>
               </w:rPr>
             </w:pPr>
+            <w:r>
+              <w:rPr>
+                <w:rFonts w:ascii="Segoe UI Symbol" w:hAnsi="Segoe UI Symbol" w:cs="Segoe UI Symbol"/>
+              </w:rPr>
+              <w:t>✓</w:t>
+            </w:r>
           </w:p>
         </w:tc>
         <w:tc>
@@ -3745,6 +3843,12 @@
                 <w:sz w:val="22"/>
               </w:rPr>
             </w:pPr>
+            <w:r>
+              <w:rPr>
+                <w:rFonts w:ascii="Segoe UI Symbol" w:hAnsi="Segoe UI Symbol" w:cs="Segoe UI Symbol"/>
+              </w:rPr>
+              <w:t>✓</w:t>
+            </w:r>
           </w:p>
         </w:tc>
         <w:tc>
@@ -3814,6 +3918,12 @@
                 <w:sz w:val="22"/>
               </w:rPr>
             </w:pPr>
+            <w:r>
+              <w:rPr>
+                <w:rFonts w:ascii="Segoe UI Symbol" w:hAnsi="Segoe UI Symbol" w:cs="Segoe UI Symbol"/>
+              </w:rPr>
+              <w:t>✓</w:t>
+            </w:r>
           </w:p>
         </w:tc>
         <w:tc>
@@ -3829,6 +3939,12 @@
                 <w:sz w:val="22"/>
               </w:rPr>
             </w:pPr>
+            <w:r>
+              <w:rPr>
+                <w:rFonts w:ascii="Segoe UI Symbol" w:hAnsi="Segoe UI Symbol" w:cs="Segoe UI Symbol"/>
+              </w:rPr>
+              <w:t>✓</w:t>
+            </w:r>
           </w:p>
         </w:tc>
         <w:tc>
@@ -3844,6 +3960,12 @@
                 <w:sz w:val="22"/>
               </w:rPr>
             </w:pPr>
+            <w:r>
+              <w:rPr>
+                <w:rFonts w:ascii="Segoe UI Symbol" w:hAnsi="Segoe UI Symbol" w:cs="Segoe UI Symbol"/>
+              </w:rPr>
+              <w:t>✓</w:t>
+            </w:r>
           </w:p>
         </w:tc>
         <w:tc>
@@ -3859,6 +3981,12 @@
                 <w:sz w:val="22"/>
               </w:rPr>
             </w:pPr>
+            <w:r>
+              <w:rPr>
+                <w:rFonts w:ascii="Segoe UI Symbol" w:hAnsi="Segoe UI Symbol" w:cs="Segoe UI Symbol"/>
+              </w:rPr>
+              <w:t>✓</w:t>
+            </w:r>
           </w:p>
         </w:tc>
         <w:tc>
@@ -3973,6 +4101,12 @@
                 <w:sz w:val="22"/>
               </w:rPr>
             </w:pPr>
+            <w:r>
+              <w:rPr>
+                <w:rFonts w:ascii="Segoe UI Symbol" w:hAnsi="Segoe UI Symbol" w:cs="Segoe UI Symbol"/>
+              </w:rPr>
+              <w:t>✓</w:t>
+            </w:r>
           </w:p>
         </w:tc>
         <w:tc>
@@ -4102,6 +4236,12 @@
                 <w:sz w:val="22"/>
               </w:rPr>
             </w:pPr>
+            <w:r>
+              <w:rPr>
+                <w:rFonts w:ascii="Segoe UI Symbol" w:hAnsi="Segoe UI Symbol" w:cs="Segoe UI Symbol"/>
+              </w:rPr>
+              <w:t>✓</w:t>
+            </w:r>
           </w:p>
         </w:tc>
       </w:tr>
@@ -4201,6 +4341,12 @@
                 <w:sz w:val="22"/>
               </w:rPr>
             </w:pPr>
+            <w:r>
+              <w:rPr>
+                <w:rFonts w:ascii="Segoe UI Symbol" w:hAnsi="Segoe UI Symbol" w:cs="Segoe UI Symbol"/>
+              </w:rPr>
+              <w:t>✓</w:t>
+            </w:r>
           </w:p>
         </w:tc>
         <w:tc>
@@ -4216,6 +4362,12 @@
                 <w:sz w:val="22"/>
               </w:rPr>
             </w:pPr>
+            <w:r>
+              <w:rPr>
+                <w:rFonts w:ascii="Segoe UI Symbol" w:hAnsi="Segoe UI Symbol" w:cs="Segoe UI Symbol"/>
+              </w:rPr>
+              <w:t>✓</w:t>
+            </w:r>
           </w:p>
         </w:tc>
       </w:tr>
@@ -4258,7 +4410,7 @@
           <w:b/>
         </w:rPr>
       </w:pPr>
-      <w:bookmarkStart w:id="5" w:name="_Toc120264421"/>
+      <w:bookmarkStart w:id="6" w:name="_Toc120264421"/>
       <w:r>
         <w:rPr>
           <w:b/>
@@ -4266,16 +4418,34 @@
         <w:lastRenderedPageBreak/>
         <w:t>OBJETIVOS</w:t>
       </w:r>
-      <w:bookmarkEnd w:id="5"/>
-    </w:p>
-    <w:p/>
-    <w:p>
-      <w:r>
-        <w:t>Quanto aos Objetivos, é essencial registrar: O Objetivo deverá abordar o problema da pesquisa de forma explícita, será composto por:</w:t>
-      </w:r>
-    </w:p>
-    <w:p>
-      <w:r>
+      <w:bookmarkEnd w:id="6"/>
+    </w:p>
+    <w:p>
+      <w:pPr>
+        <w:pStyle w:val="PargrafodaLista"/>
+        <w:ind w:left="357" w:firstLine="0"/>
+        <w:outlineLvl w:val="0"/>
+        <w:rPr>
+          <w:b/>
+        </w:rPr>
+      </w:pPr>
+    </w:p>
+    <w:p>
+      <w:pPr>
+        <w:rPr>
+          <w:b/>
+        </w:rPr>
+      </w:pPr>
+      <w:r>
+        <w:rPr>
+          <w:b/>
+        </w:rPr>
+        <w:t xml:space="preserve">4.1 </w:t>
+      </w:r>
+      <w:r>
+        <w:rPr>
+          <w:b/>
+        </w:rPr>
         <w:t>Objetivo Geral:</w:t>
       </w:r>
     </w:p>
@@ -4346,7 +4516,21 @@
     </w:p>
     <w:p/>
     <w:p>
-      <w:r>
+      <w:pPr>
+        <w:rPr>
+          <w:b/>
+        </w:rPr>
+      </w:pPr>
+      <w:r>
+        <w:rPr>
+          <w:b/>
+        </w:rPr>
+        <w:t xml:space="preserve">4.2 </w:t>
+      </w:r>
+      <w:r>
+        <w:rPr>
+          <w:b/>
+        </w:rPr>
         <w:t>Objetivos Específicos:</w:t>
       </w:r>
     </w:p>
@@ -4497,7 +4681,6 @@
         <w:spacing w:after="160"/>
       </w:pPr>
       <w:r>
-        <w:lastRenderedPageBreak/>
         <w:t>Avaliar a Qualidade dos Profissionais Conectados à Plataforma: Um dos objetivos é avaliar a qualidade dos profissionais disponíveis na plataforma, considerando sua formação, experiência e avaliações dos clientes.</w:t>
       </w:r>
     </w:p>
@@ -4511,6 +4694,7 @@
         <w:spacing w:after="160"/>
       </w:pPr>
       <w:r>
+        <w:lastRenderedPageBreak/>
         <w:t>Analisar a Experiência do Consumidor: Este projeto se propõe a investigar a experiência dos consumidores ao utilizar o site, incluindo aspectos de facilidade de uso, confiabilidade e satisfação geral.</w:t>
       </w:r>
     </w:p>
@@ -4629,7 +4813,7 @@
           <w:b/>
         </w:rPr>
       </w:pPr>
-      <w:bookmarkStart w:id="6" w:name="_Toc120264422"/>
+      <w:bookmarkStart w:id="7" w:name="_Toc120264422"/>
       <w:r>
         <w:rPr>
           <w:b/>
@@ -4637,37 +4821,296 @@
         <w:lastRenderedPageBreak/>
         <w:t>MATERIAIS E MÉTODOS</w:t>
       </w:r>
-      <w:bookmarkEnd w:id="6"/>
+      <w:bookmarkEnd w:id="7"/>
     </w:p>
     <w:p/>
     <w:p>
       <w:r>
-        <w:t>Especificações técnicas dos materiais utilizados e o caminho utilizado para que os objetivos fossem alcançados</w:t>
-      </w:r>
-    </w:p>
-    <w:p>
-      <w:r>
-        <w:t xml:space="preserve">Fazer uma descrição apresentando a forma que o trabalho foi desenvolvido, desde a escolha do tema até o desenvolvimento final. </w:t>
-      </w:r>
-    </w:p>
-    <w:p>
-      <w:r>
-        <w:t xml:space="preserve">Abordar a escolha do tema, coleta de dados, pesquisas realizadas, testes de aplicativos semelhantes, entrevistas, desenvolvimento da documentação (Análise, MER, DFD, DD, Termos de uso) e do aplicativo (criação do banco de dados, registros para teste, criação de telas, escolha do design, testes, </w:t>
+        <w:t>Nesta seção, descreveremos os materiais, ferramentas e métodos utilizados para a realização do projeto. Cada uma dessas ferramentas desempenhou um papel crucial no desenvolvimento bem-sucedido do projeto e na consecução de seus objetivos.</w:t>
+      </w:r>
+    </w:p>
+    <w:p>
+      <w:pPr>
+        <w:rPr>
+          <w:b/>
+          <w:bCs/>
+        </w:rPr>
+      </w:pPr>
+    </w:p>
+    <w:p>
+      <w:pPr>
+        <w:rPr>
+          <w:b/>
+          <w:bCs/>
+        </w:rPr>
+      </w:pPr>
+      <w:r>
+        <w:rPr>
+          <w:b/>
+          <w:bCs/>
+        </w:rPr>
+        <w:t>5</w:t>
+      </w:r>
+      <w:r>
+        <w:rPr>
+          <w:b/>
+          <w:bCs/>
+        </w:rPr>
+        <w:t>.1 Ambiente de Desenvolvimento</w:t>
+      </w:r>
+    </w:p>
+    <w:p>
+      <w:r>
+        <w:t xml:space="preserve">O ambiente de desenvolvimento desempenha um papel fundamental na produtividade e colaboração da equipe. Para o desenvolvimento deste projeto, utilizamos o Visual Studio </w:t>
       </w:r>
       <w:proofErr w:type="spellStart"/>
       <w:r>
-        <w:t>etc</w:t>
+        <w:t>Code</w:t>
       </w:r>
       <w:proofErr w:type="spellEnd"/>
       <w:r>
-        <w:t>).</w:t>
-      </w:r>
-    </w:p>
-    <w:p>
-      <w:r>
-        <w:t>Também é necessário falar das ferramentas utilizadas no desenvolvimento como o banco de dados, plataformas de desenvolvimento, programas que auxiliaram na criação do projeto e as disciplinas relacionadas ao projeto como um todo (relacionar as ferramentas e as disciplinas desde o primeiro ano ao fazer a descrição das etapas de trabalho).</w:t>
-      </w:r>
-    </w:p>
+        <w:t xml:space="preserve"> (</w:t>
+      </w:r>
+      <w:proofErr w:type="spellStart"/>
+      <w:r>
+        <w:t>VSCode</w:t>
+      </w:r>
+      <w:proofErr w:type="spellEnd"/>
+      <w:r>
+        <w:t xml:space="preserve">), um ambiente de desenvolvimento integrado altamente popular e versátil. Como Steve Jobs afirmou, "A tecnologia sozinha não é suficiente, é a tecnologia casada com as humanidades que nos fará avançar" (Jobs, 2011). O </w:t>
+      </w:r>
+      <w:proofErr w:type="spellStart"/>
+      <w:r>
+        <w:t>VSCode</w:t>
+      </w:r>
+      <w:proofErr w:type="spellEnd"/>
+      <w:r>
+        <w:t xml:space="preserve"> incorpora essa filosofia, fornecendo uma interface minimalista e um ecossistema expansivo de extensões que aprimoraram nossa eficiência durante todo o processo de desenvolvimento (</w:t>
+      </w:r>
+      <w:proofErr w:type="spellStart"/>
+      <w:r>
+        <w:t>VSCode</w:t>
+      </w:r>
+      <w:proofErr w:type="spellEnd"/>
+      <w:r>
+        <w:t>, 2023).</w:t>
+      </w:r>
+    </w:p>
+    <w:p>
+      <w:pPr>
+        <w:rPr>
+          <w:b/>
+          <w:bCs/>
+        </w:rPr>
+      </w:pPr>
+    </w:p>
+    <w:p>
+      <w:pPr>
+        <w:rPr>
+          <w:b/>
+          <w:bCs/>
+        </w:rPr>
+      </w:pPr>
+      <w:r>
+        <w:rPr>
+          <w:b/>
+          <w:bCs/>
+        </w:rPr>
+        <w:t>5</w:t>
+      </w:r>
+      <w:r>
+        <w:rPr>
+          <w:b/>
+          <w:bCs/>
+        </w:rPr>
+        <w:t>.2 Desenvolvimento da Interface do Usuário</w:t>
+      </w:r>
+    </w:p>
+    <w:p>
+      <w:r>
+        <w:t xml:space="preserve">A interface do usuário é uma parte fundamental de qualquer aplicação web moderna. Para a criação da interface do usuário, adotamos o </w:t>
+      </w:r>
+      <w:proofErr w:type="spellStart"/>
+      <w:r>
+        <w:t>Figma</w:t>
+      </w:r>
+      <w:proofErr w:type="spellEnd"/>
+      <w:r>
+        <w:t xml:space="preserve">, uma ferramenta de design de interface do usuário baseada na web. Como </w:t>
+      </w:r>
+      <w:proofErr w:type="spellStart"/>
+      <w:r>
+        <w:t>Jared</w:t>
+      </w:r>
+      <w:proofErr w:type="spellEnd"/>
+      <w:r>
+        <w:t xml:space="preserve"> </w:t>
+      </w:r>
+      <w:proofErr w:type="spellStart"/>
+      <w:r>
+        <w:t>Spool</w:t>
+      </w:r>
+      <w:proofErr w:type="spellEnd"/>
+      <w:r>
+        <w:t xml:space="preserve"> disse, "Bons designs saem da necessidade" (</w:t>
+      </w:r>
+      <w:proofErr w:type="spellStart"/>
+      <w:r>
+        <w:t>Spool</w:t>
+      </w:r>
+      <w:proofErr w:type="spellEnd"/>
+      <w:r>
+        <w:t xml:space="preserve">, 2010). O </w:t>
+      </w:r>
+      <w:proofErr w:type="spellStart"/>
+      <w:r>
+        <w:t>Figma</w:t>
+      </w:r>
+      <w:proofErr w:type="spellEnd"/>
+      <w:r>
+        <w:t xml:space="preserve"> oferece colaboração em tempo real, permitindo que nossa equipe de design crie protótipos interativos e designs de alta qualidade (</w:t>
+      </w:r>
+      <w:proofErr w:type="spellStart"/>
+      <w:r>
+        <w:t>Figma</w:t>
+      </w:r>
+      <w:proofErr w:type="spellEnd"/>
+      <w:r>
+        <w:t>, 2023).</w:t>
+      </w:r>
+    </w:p>
+    <w:p>
+      <w:pPr>
+        <w:rPr>
+          <w:b/>
+          <w:bCs/>
+        </w:rPr>
+      </w:pPr>
+    </w:p>
+    <w:p>
+      <w:pPr>
+        <w:rPr>
+          <w:b/>
+          <w:bCs/>
+        </w:rPr>
+      </w:pPr>
+      <w:r>
+        <w:rPr>
+          <w:b/>
+          <w:bCs/>
+        </w:rPr>
+        <w:t xml:space="preserve">5.3 </w:t>
+      </w:r>
+      <w:r>
+        <w:rPr>
+          <w:b/>
+          <w:bCs/>
+        </w:rPr>
+        <w:t>Desenvolvimento Front-</w:t>
+      </w:r>
+      <w:proofErr w:type="spellStart"/>
+      <w:r>
+        <w:rPr>
+          <w:b/>
+          <w:bCs/>
+        </w:rPr>
+        <w:t>end</w:t>
+      </w:r>
+      <w:proofErr w:type="spellEnd"/>
+    </w:p>
+    <w:p>
+      <w:r>
+        <w:t xml:space="preserve">O desenvolvimento da interface do usuário foi realizado usando a biblioteca </w:t>
+      </w:r>
+      <w:proofErr w:type="spellStart"/>
+      <w:r>
+        <w:t>React</w:t>
+      </w:r>
+      <w:proofErr w:type="spellEnd"/>
+      <w:r>
+        <w:t xml:space="preserve">, que é amplamente reconhecida por sua eficiência no desenvolvimento de </w:t>
+      </w:r>
+      <w:proofErr w:type="gramStart"/>
+      <w:r>
+        <w:t>aplicativos web</w:t>
+      </w:r>
+      <w:proofErr w:type="gramEnd"/>
+      <w:r>
+        <w:t xml:space="preserve"> interativos e responsivos. Ao adotar o </w:t>
+      </w:r>
+      <w:proofErr w:type="spellStart"/>
+      <w:r>
+        <w:t>React</w:t>
+      </w:r>
+      <w:proofErr w:type="spellEnd"/>
+      <w:r>
+        <w:t>, seguimos a abordagem modular de construção de interfaces, o que nos permitiu criar componentes reutilizáveis e manuteníveis (</w:t>
+      </w:r>
+      <w:proofErr w:type="spellStart"/>
+      <w:r>
+        <w:t>React</w:t>
+      </w:r>
+      <w:proofErr w:type="spellEnd"/>
+      <w:r>
+        <w:t>, 2023).</w:t>
+      </w:r>
+    </w:p>
+    <w:p>
+      <w:pPr>
+        <w:rPr>
+          <w:b/>
+          <w:bCs/>
+        </w:rPr>
+      </w:pPr>
+      <w:r>
+        <w:rPr>
+          <w:b/>
+          <w:bCs/>
+        </w:rPr>
+        <w:lastRenderedPageBreak/>
+        <w:t xml:space="preserve">5.4 </w:t>
+      </w:r>
+      <w:r>
+        <w:rPr>
+          <w:b/>
+          <w:bCs/>
+        </w:rPr>
+        <w:t>Gerenciamento de Dados</w:t>
+      </w:r>
+    </w:p>
+    <w:p>
+      <w:r>
+        <w:t>Para a gestão de dados, utilizamos o sistema de gerenciamento de banco de dados MySQL, um sistema de banco de dados relacional amplamente utilizado. De acordo com Larry Ellison, "Os dados são apenas informações até que sejam organizados e, então, se tornam conhecimento" (Ellison, 2012). O MySQL facilitou o armazenamento e recuperação eficiente de dados críticos para o funcionamento do aplicativo (MySQL, 2023).</w:t>
+      </w:r>
+    </w:p>
+    <w:p>
+      <w:pPr>
+        <w:rPr>
+          <w:b/>
+          <w:bCs/>
+        </w:rPr>
+      </w:pPr>
+      <w:r>
+        <w:rPr>
+          <w:b/>
+          <w:bCs/>
+        </w:rPr>
+        <w:t xml:space="preserve">5.5 </w:t>
+      </w:r>
+      <w:r>
+        <w:rPr>
+          <w:b/>
+          <w:bCs/>
+        </w:rPr>
+        <w:t>Controle de Versão</w:t>
+      </w:r>
+    </w:p>
+    <w:p>
+      <w:r>
+        <w:t>A gestão de versões e colaboração na equipe foi simplificada através do uso do GitHub. Em palavras de Linus Torvalds, "Fazer coisas bem não deve ser complicado" (Torvalds, 2012). O GitHub oferece um sistema de controle de versão distribuído que permite que nossa equipe colabore de maneira eficiente no desenvolvimento do projeto. Além disso, ele oferece ferramentas de rastreamento de problemas e integração contínua para garantir a qualidade do código (GitHub, 2023).</w:t>
+      </w:r>
+    </w:p>
+    <w:p/>
     <w:p/>
     <w:p>
       <w:pPr>
@@ -4691,7 +5134,7 @@
           <w:b/>
         </w:rPr>
       </w:pPr>
-      <w:bookmarkStart w:id="7" w:name="_Toc120264423"/>
+      <w:bookmarkStart w:id="8" w:name="_Toc120264423"/>
       <w:r>
         <w:rPr>
           <w:b/>
@@ -4699,7 +5142,7 @@
         <w:lastRenderedPageBreak/>
         <w:t>ORÇAMENTO OU MEMORIAL DE CÁLCULO</w:t>
       </w:r>
-      <w:bookmarkEnd w:id="7"/>
+      <w:bookmarkEnd w:id="8"/>
     </w:p>
     <w:p/>
     <w:p>
@@ -4726,42 +5169,6 @@
       <w:r>
         <w:br w:type="page"/>
       </w:r>
-    </w:p>
-    <w:p>
-      <w:pPr>
-        <w:spacing w:after="200" w:line="276" w:lineRule="auto"/>
-        <w:jc w:val="left"/>
-      </w:pPr>
-    </w:p>
-    <w:p>
-      <w:pPr>
-        <w:spacing w:after="200" w:line="276" w:lineRule="auto"/>
-        <w:jc w:val="left"/>
-      </w:pPr>
-    </w:p>
-    <w:p>
-      <w:pPr>
-        <w:spacing w:after="200" w:line="276" w:lineRule="auto"/>
-        <w:jc w:val="left"/>
-      </w:pPr>
-    </w:p>
-    <w:p>
-      <w:pPr>
-        <w:spacing w:after="200" w:line="276" w:lineRule="auto"/>
-        <w:jc w:val="left"/>
-      </w:pPr>
-    </w:p>
-    <w:p>
-      <w:pPr>
-        <w:spacing w:after="200" w:line="276" w:lineRule="auto"/>
-        <w:jc w:val="left"/>
-      </w:pPr>
-    </w:p>
-    <w:p>
-      <w:pPr>
-        <w:spacing w:after="200" w:line="276" w:lineRule="auto"/>
-        <w:jc w:val="left"/>
-      </w:pPr>
     </w:p>
     <w:p>
       <w:pPr>
@@ -4782,7 +5189,7 @@
           <w:docGrid w:linePitch="360"/>
         </w:sectPr>
       </w:pPr>
-      <w:bookmarkStart w:id="8" w:name="_Toc120264424"/>
+      <w:bookmarkStart w:id="9" w:name="_Toc120264424"/>
     </w:p>
     <w:p>
       <w:pPr>
@@ -4804,7 +5211,7 @@
         <w:lastRenderedPageBreak/>
         <w:t>MONITORAMENTO OU AVALIAÇÃO</w:t>
       </w:r>
-      <w:bookmarkEnd w:id="8"/>
+      <w:bookmarkEnd w:id="9"/>
     </w:p>
     <w:p/>
     <w:p>
@@ -4848,11 +5255,10 @@
         <w:rPr>
           <w:noProof/>
         </w:rPr>
-        <w:lastRenderedPageBreak/>
         <w:drawing>
-          <wp:inline distT="0" distB="0" distL="0" distR="0" wp14:anchorId="785D9B4C" wp14:editId="0968C9B5">
-            <wp:extent cx="9312321" cy="6048375"/>
-            <wp:effectExtent l="0" t="0" r="3175" b="0"/>
+          <wp:inline distT="0" distB="0" distL="0" distR="0" wp14:anchorId="785D9B4C" wp14:editId="58440880">
+            <wp:extent cx="7247352" cy="4707173"/>
+            <wp:effectExtent l="0" t="0" r="0" b="0"/>
             <wp:docPr id="6" name="Imagem 6"/>
             <wp:cNvGraphicFramePr>
               <a:graphicFrameLocks xmlns:a="http://schemas.openxmlformats.org/drawingml/2006/main" noChangeAspect="1"/>
@@ -4879,7 +5285,7 @@
                   <pic:spPr>
                     <a:xfrm>
                       <a:off x="0" y="0"/>
-                      <a:ext cx="9350289" cy="6073035"/>
+                      <a:ext cx="7361973" cy="4781620"/>
                     </a:xfrm>
                     <a:prstGeom prst="rect">
                       <a:avLst/>
@@ -4892,7 +5298,6 @@
         </w:drawing>
       </w:r>
     </w:p>
-    <w:p/>
     <w:p>
       <w:pPr>
         <w:pStyle w:val="PargrafodaLista"/>
@@ -4912,6 +5317,7 @@
           <w:b/>
           <w:bCs/>
         </w:rPr>
+        <w:lastRenderedPageBreak/>
         <w:t>Dicionário de dados (DD)</w:t>
       </w:r>
     </w:p>
@@ -5882,6 +6288,7 @@
               <w:rPr>
                 <w:b/>
               </w:rPr>
+              <w:lastRenderedPageBreak/>
               <w:t>tbClientes</w:t>
             </w:r>
             <w:proofErr w:type="spellEnd"/>
@@ -6785,7 +7192,6 @@
               <w:jc w:val="center"/>
             </w:pPr>
             <w:r>
-              <w:lastRenderedPageBreak/>
               <w:t>RG/IE do prestador</w:t>
             </w:r>
           </w:p>
@@ -7881,7 +8287,6 @@
               <w:jc w:val="center"/>
             </w:pPr>
             <w:r>
-              <w:lastRenderedPageBreak/>
               <w:t>Complemento de endereço</w:t>
             </w:r>
           </w:p>
@@ -8624,6 +9029,7 @@
               <w:rPr>
                 <w:b/>
               </w:rPr>
+              <w:lastRenderedPageBreak/>
               <w:t>tbServicos</w:t>
             </w:r>
             <w:proofErr w:type="spellEnd"/>
@@ -8819,10 +9225,7 @@
               <w:jc w:val="center"/>
             </w:pPr>
             <w:r>
-              <w:t>Identificador de</w:t>
-            </w:r>
-            <w:r>
-              <w:t xml:space="preserve"> serviço</w:t>
+              <w:t>Identificador de serviço</w:t>
             </w:r>
           </w:p>
         </w:tc>
@@ -8918,10 +9321,7 @@
               <w:jc w:val="center"/>
             </w:pPr>
             <w:r>
-              <w:t>Identificador de</w:t>
-            </w:r>
-            <w:r>
-              <w:t xml:space="preserve"> usuário</w:t>
+              <w:t>Identificador de usuário</w:t>
             </w:r>
           </w:p>
         </w:tc>
@@ -10157,7 +10557,6 @@
               <w:jc w:val="center"/>
             </w:pPr>
             <w:r>
-              <w:lastRenderedPageBreak/>
               <w:t>Nota do serviço</w:t>
             </w:r>
           </w:p>
@@ -10436,8 +10835,6 @@
       <w:r>
         <w:t>í</w:t>
       </w:r>
-      <w:bookmarkStart w:id="9" w:name="_GoBack"/>
-      <w:bookmarkEnd w:id="9"/>
       <w:r>
         <w:t xml:space="preserve">cio: Após </w:t>
       </w:r>
@@ -11673,10 +12070,54 @@
       <w:szCs w:val="28"/>
     </w:rPr>
   </w:style>
+  <w:style w:type="paragraph" w:styleId="Ttulo2">
+    <w:name w:val="heading 2"/>
+    <w:basedOn w:val="Normal"/>
+    <w:next w:val="Normal"/>
+    <w:link w:val="Ttulo2Char"/>
+    <w:uiPriority w:val="9"/>
+    <w:semiHidden/>
+    <w:unhideWhenUsed/>
+    <w:qFormat/>
+    <w:rsid w:val="00CA688A"/>
+    <w:pPr>
+      <w:keepNext/>
+      <w:keepLines/>
+      <w:spacing w:before="40" w:after="0"/>
+      <w:outlineLvl w:val="1"/>
+    </w:pPr>
+    <w:rPr>
+      <w:rFonts w:asciiTheme="majorHAnsi" w:eastAsiaTheme="majorEastAsia" w:hAnsiTheme="majorHAnsi" w:cstheme="majorBidi"/>
+      <w:color w:val="365F91" w:themeColor="accent1" w:themeShade="BF"/>
+      <w:sz w:val="26"/>
+      <w:szCs w:val="26"/>
+    </w:rPr>
+  </w:style>
+  <w:style w:type="paragraph" w:styleId="Ttulo3">
+    <w:name w:val="heading 3"/>
+    <w:basedOn w:val="Normal"/>
+    <w:next w:val="Normal"/>
+    <w:link w:val="Ttulo3Char"/>
+    <w:uiPriority w:val="9"/>
+    <w:semiHidden/>
+    <w:unhideWhenUsed/>
+    <w:qFormat/>
+    <w:rsid w:val="00CA688A"/>
+    <w:pPr>
+      <w:keepNext/>
+      <w:keepLines/>
+      <w:spacing w:before="40" w:after="0"/>
+      <w:outlineLvl w:val="2"/>
+    </w:pPr>
+    <w:rPr>
+      <w:rFonts w:asciiTheme="majorHAnsi" w:eastAsiaTheme="majorEastAsia" w:hAnsiTheme="majorHAnsi" w:cstheme="majorBidi"/>
+      <w:color w:val="243F60" w:themeColor="accent1" w:themeShade="7F"/>
+      <w:szCs w:val="24"/>
+    </w:rPr>
+  </w:style>
   <w:style w:type="character" w:default="1" w:styleId="Fontepargpadro">
     <w:name w:val="Default Paragraph Font"/>
     <w:uiPriority w:val="1"/>
-    <w:semiHidden/>
     <w:unhideWhenUsed/>
   </w:style>
   <w:style w:type="table" w:default="1" w:styleId="Tabelanormal">
@@ -11893,6 +12334,34 @@
     <w:pPr>
       <w:spacing w:after="0"/>
     </w:pPr>
+  </w:style>
+  <w:style w:type="character" w:customStyle="1" w:styleId="Ttulo2Char">
+    <w:name w:val="Título 2 Char"/>
+    <w:basedOn w:val="Fontepargpadro"/>
+    <w:link w:val="Ttulo2"/>
+    <w:uiPriority w:val="9"/>
+    <w:semiHidden/>
+    <w:rsid w:val="00CA688A"/>
+    <w:rPr>
+      <w:rFonts w:asciiTheme="majorHAnsi" w:eastAsiaTheme="majorEastAsia" w:hAnsiTheme="majorHAnsi" w:cstheme="majorBidi"/>
+      <w:color w:val="365F91" w:themeColor="accent1" w:themeShade="BF"/>
+      <w:sz w:val="26"/>
+      <w:szCs w:val="26"/>
+    </w:rPr>
+  </w:style>
+  <w:style w:type="character" w:customStyle="1" w:styleId="Ttulo3Char">
+    <w:name w:val="Título 3 Char"/>
+    <w:basedOn w:val="Fontepargpadro"/>
+    <w:link w:val="Ttulo3"/>
+    <w:uiPriority w:val="9"/>
+    <w:semiHidden/>
+    <w:rsid w:val="00CA688A"/>
+    <w:rPr>
+      <w:rFonts w:asciiTheme="majorHAnsi" w:eastAsiaTheme="majorEastAsia" w:hAnsiTheme="majorHAnsi" w:cstheme="majorBidi"/>
+      <w:color w:val="243F60" w:themeColor="accent1" w:themeShade="7F"/>
+      <w:sz w:val="24"/>
+      <w:szCs w:val="24"/>
+    </w:rPr>
   </w:style>
 </w:styles>
 </file>
@@ -12412,7 +12881,7 @@
 </file>
 
 <file path=customXml/itemProps3.xml><?xml version="1.0" encoding="utf-8"?>
-<ds:datastoreItem xmlns:ds="http://schemas.openxmlformats.org/officeDocument/2006/customXml" ds:itemID="{476B432B-C40F-43E4-A71F-8B7B27AA03B6}">
+<ds:datastoreItem xmlns:ds="http://schemas.openxmlformats.org/officeDocument/2006/customXml" ds:itemID="{E8FF8A22-0E6C-4958-BB0D-021925773138}">
   <ds:schemaRefs>
     <ds:schemaRef ds:uri="http://schemas.openxmlformats.org/officeDocument/2006/bibliography"/>
   </ds:schemaRefs>

</xml_diff>